<commit_message>
Ajout de la vidéo finale et modification de la lettre de motivation
</commit_message>
<xml_diff>
--- a/Doc/LM_Ibo_Mathys.docx
+++ b/Doc/LM_Ibo_Mathys.docx
@@ -139,6 +139,7 @@
     </w:tbl>
     <w:p>
       <w:pPr>
+        <w:jc w:val="right"/>
         <w:rPr>
           <w:rStyle w:val="span"/>
           <w:rFonts w:ascii="Raleway" w:eastAsia="Raleway" w:hAnsi="Raleway" w:cs="Raleway"/>
@@ -162,6 +163,7 @@
     </w:p>
     <w:p>
       <w:pPr>
+        <w:jc w:val="right"/>
         <w:rPr>
           <w:rStyle w:val="span"/>
           <w:rFonts w:ascii="Raleway" w:eastAsia="Raleway" w:hAnsi="Raleway" w:cs="Raleway"/>
@@ -186,6 +188,7 @@
     </w:p>
     <w:p>
       <w:pPr>
+        <w:jc w:val="right"/>
         <w:rPr>
           <w:rStyle w:val="span"/>
           <w:rFonts w:ascii="Raleway" w:eastAsia="Raleway" w:hAnsi="Raleway" w:cs="Raleway"/>
@@ -209,6 +212,7 @@
     </w:p>
     <w:p>
       <w:pPr>
+        <w:jc w:val="right"/>
         <w:rPr>
           <w:sz w:val="28"/>
           <w:szCs w:val="28"/>
@@ -259,31 +263,31 @@
         <w:pStyle w:val="NormalWeb"/>
         <w:rPr>
           <w:rFonts w:ascii="Raleway" w:hAnsi="Raleway"/>
-          <w:sz w:val="32"/>
-          <w:szCs w:val="32"/>
+          <w:sz w:val="30"/>
+          <w:szCs w:val="30"/>
         </w:rPr>
       </w:pPr>
       <w:r>
         <w:rPr>
           <w:rFonts w:ascii="Raleway" w:hAnsi="Raleway"/>
-          <w:sz w:val="32"/>
-          <w:szCs w:val="32"/>
+          <w:sz w:val="30"/>
+          <w:szCs w:val="30"/>
         </w:rPr>
         <w:t xml:space="preserve">Bonjour, je </w:t>
       </w:r>
       <w:r>
         <w:rPr>
           <w:rFonts w:ascii="Raleway" w:hAnsi="Raleway"/>
-          <w:sz w:val="32"/>
-          <w:szCs w:val="32"/>
+          <w:sz w:val="30"/>
+          <w:szCs w:val="30"/>
         </w:rPr>
         <w:t>me</w:t>
       </w:r>
       <w:r>
         <w:rPr>
           <w:rFonts w:ascii="Raleway" w:hAnsi="Raleway"/>
-          <w:sz w:val="32"/>
-          <w:szCs w:val="32"/>
+          <w:sz w:val="30"/>
+          <w:szCs w:val="30"/>
         </w:rPr>
         <w:t xml:space="preserve"> nomme </w:t>
       </w:r>
@@ -291,16 +295,16 @@
         <w:rPr>
           <w:rStyle w:val="spellver"/>
           <w:rFonts w:ascii="Raleway" w:hAnsi="Raleway"/>
-          <w:sz w:val="32"/>
-          <w:szCs w:val="32"/>
+          <w:sz w:val="30"/>
+          <w:szCs w:val="30"/>
         </w:rPr>
         <w:t>IBO</w:t>
       </w:r>
       <w:r>
         <w:rPr>
           <w:rFonts w:ascii="Raleway" w:hAnsi="Raleway"/>
-          <w:sz w:val="32"/>
-          <w:szCs w:val="32"/>
+          <w:sz w:val="30"/>
+          <w:szCs w:val="30"/>
         </w:rPr>
         <w:t xml:space="preserve"> </w:t>
       </w:r>
@@ -308,16 +312,16 @@
         <w:rPr>
           <w:rStyle w:val="spellver"/>
           <w:rFonts w:ascii="Raleway" w:hAnsi="Raleway"/>
-          <w:sz w:val="32"/>
-          <w:szCs w:val="32"/>
+          <w:sz w:val="30"/>
+          <w:szCs w:val="30"/>
         </w:rPr>
         <w:t>Mathys.</w:t>
       </w:r>
       <w:r>
         <w:rPr>
           <w:rFonts w:ascii="Raleway" w:hAnsi="Raleway"/>
-          <w:sz w:val="32"/>
-          <w:szCs w:val="32"/>
+          <w:sz w:val="30"/>
+          <w:szCs w:val="30"/>
         </w:rPr>
         <w:t xml:space="preserve"> Je suis en troisième année de licence informatique et je suis à la recherche d'un lieu de stage pour le mois de janvier 2023.</w:t>
       </w:r>
@@ -327,15 +331,15 @@
         <w:pStyle w:val="NormalWeb"/>
         <w:rPr>
           <w:rFonts w:ascii="Raleway" w:hAnsi="Raleway"/>
-          <w:sz w:val="32"/>
-          <w:szCs w:val="32"/>
+          <w:sz w:val="30"/>
+          <w:szCs w:val="30"/>
         </w:rPr>
       </w:pPr>
       <w:r>
         <w:rPr>
           <w:rFonts w:ascii="Raleway" w:hAnsi="Raleway"/>
-          <w:sz w:val="32"/>
-          <w:szCs w:val="32"/>
+          <w:sz w:val="30"/>
+          <w:szCs w:val="30"/>
         </w:rPr>
         <w:t xml:space="preserve">C'est pour cela que je me tourne vers </w:t>
       </w:r>
@@ -343,16 +347,16 @@
         <w:rPr>
           <w:rStyle w:val="verupdated"/>
           <w:rFonts w:ascii="Raleway" w:hAnsi="Raleway"/>
-          <w:sz w:val="32"/>
-          <w:szCs w:val="32"/>
+          <w:sz w:val="30"/>
+          <w:szCs w:val="30"/>
         </w:rPr>
         <w:t>vous car,</w:t>
       </w:r>
       <w:r>
         <w:rPr>
           <w:rFonts w:ascii="Raleway" w:hAnsi="Raleway"/>
-          <w:sz w:val="32"/>
-          <w:szCs w:val="32"/>
+          <w:sz w:val="30"/>
+          <w:szCs w:val="30"/>
         </w:rPr>
         <w:t xml:space="preserve"> je sais que vous avez un service informatique efficace et compétent. De nos jours, il est difficile pour les jeunes en Guadeloupe de s'insérer dans le marché de l'emploi et de trouver entreprise d'accueil courageuse et capable de les assumer. Après deux années de labeur, ce stage sera pour moi le point d'orgue de ma formation pour terminer ma licence.</w:t>
       </w:r>
@@ -362,15 +366,15 @@
         <w:pStyle w:val="NormalWeb"/>
         <w:rPr>
           <w:rFonts w:ascii="Raleway" w:hAnsi="Raleway"/>
-          <w:sz w:val="32"/>
-          <w:szCs w:val="32"/>
+          <w:sz w:val="30"/>
+          <w:szCs w:val="30"/>
         </w:rPr>
       </w:pPr>
       <w:r>
         <w:rPr>
           <w:rFonts w:ascii="Raleway" w:hAnsi="Raleway"/>
-          <w:sz w:val="32"/>
-          <w:szCs w:val="32"/>
+          <w:sz w:val="30"/>
+          <w:szCs w:val="30"/>
         </w:rPr>
         <w:t xml:space="preserve">J'espère que cette lettre débouchera vers </w:t>
       </w:r>
@@ -378,16 +382,16 @@
         <w:rPr>
           <w:rStyle w:val="ver"/>
           <w:rFonts w:ascii="Raleway" w:hAnsi="Raleway"/>
-          <w:sz w:val="32"/>
-          <w:szCs w:val="32"/>
+          <w:sz w:val="30"/>
+          <w:szCs w:val="30"/>
         </w:rPr>
         <w:t>une future</w:t>
       </w:r>
       <w:r>
         <w:rPr>
           <w:rFonts w:ascii="Raleway" w:hAnsi="Raleway"/>
-          <w:sz w:val="32"/>
-          <w:szCs w:val="32"/>
+          <w:sz w:val="30"/>
+          <w:szCs w:val="30"/>
         </w:rPr>
         <w:t xml:space="preserve"> collaboration. Recevez mes ponts sincères salutations,</w:t>
       </w:r>

</xml_diff>